<commit_message>
vault backup: 2023-02-23 12:52:58
</commit_message>
<xml_diff>
--- a/ExtraFiles/Word/Seite 45 bis 50.docx
+++ b/ExtraFiles/Word/Seite 45 bis 50.docx
@@ -7,23 +7,45 @@
         <w:pStyle w:val="PlainText"/>
         <w:rPr>
           <w:rFonts w:asciiTheme="minorHAnsi" w:hAnsiTheme="minorHAnsi" w:cstheme="minorHAnsi"/>
+          <w:sz w:val="24"/>
+          <w:szCs w:val="24"/>
+          <w:lang w:val="de-AT"/>
+        </w:rPr>
+      </w:pPr>
+      <w:r>
+        <w:rPr>
+          <w:rFonts w:asciiTheme="minorHAnsi" w:hAnsiTheme="minorHAnsi" w:cstheme="minorHAnsi"/>
           <w:b/>
           <w:bCs/>
           <w:sz w:val="28"/>
           <w:szCs w:val="28"/>
           <w:lang w:val="de-AT"/>
         </w:rPr>
-      </w:pPr>
-      <w:r>
+        <w:t>Arbeitsauftrag zum Mittelalter</w:t>
+      </w:r>
+    </w:p>
+    <w:p>
+      <w:pPr>
+        <w:pStyle w:val="PlainText"/>
         <w:rPr>
           <w:rFonts w:asciiTheme="minorHAnsi" w:hAnsiTheme="minorHAnsi" w:cstheme="minorHAnsi"/>
           <w:b/>
           <w:bCs/>
-          <w:sz w:val="28"/>
-          <w:szCs w:val="28"/>
-          <w:lang w:val="de-AT"/>
-        </w:rPr>
-        <w:t>Arbeitsauftrag zum Mittelalter</w:t>
+          <w:sz w:val="24"/>
+          <w:szCs w:val="24"/>
+          <w:lang w:val="de-AT"/>
+        </w:rPr>
+      </w:pPr>
+      <w:r>
+        <w:rPr>
+          <w:rFonts w:asciiTheme="minorHAnsi" w:hAnsiTheme="minorHAnsi" w:cstheme="minorHAnsi"/>
+          <w:b/>
+          <w:bCs/>
+          <w:sz w:val="24"/>
+          <w:szCs w:val="24"/>
+          <w:lang w:val="de-AT"/>
+        </w:rPr>
+        <w:t>S. 47 Aufgaben</w:t>
       </w:r>
     </w:p>
     <w:p>
@@ -36,12 +58,139 @@
           <w:lang w:val="de-AT"/>
         </w:rPr>
       </w:pPr>
+      <w:r>
+        <w:rPr>
+          <w:rFonts w:asciiTheme="minorHAnsi" w:hAnsiTheme="minorHAnsi" w:cstheme="minorHAnsi"/>
+          <w:sz w:val="24"/>
+          <w:szCs w:val="24"/>
+          <w:lang w:val="de-AT"/>
+        </w:rPr>
+        <w:t>Die Agrarrevolution des Mittelalters unterscheidet sich vom "</w:t>
+      </w:r>
+      <w:proofErr w:type="spellStart"/>
+      <w:r>
+        <w:rPr>
+          <w:rFonts w:asciiTheme="minorHAnsi" w:hAnsiTheme="minorHAnsi" w:cstheme="minorHAnsi"/>
+          <w:sz w:val="24"/>
+          <w:szCs w:val="24"/>
+          <w:lang w:val="de-AT"/>
+        </w:rPr>
+        <w:t>columbian</w:t>
+      </w:r>
+      <w:proofErr w:type="spellEnd"/>
+      <w:r>
+        <w:rPr>
+          <w:rFonts w:asciiTheme="minorHAnsi" w:hAnsiTheme="minorHAnsi" w:cstheme="minorHAnsi"/>
+          <w:sz w:val="24"/>
+          <w:szCs w:val="24"/>
+          <w:lang w:val="de-AT"/>
+        </w:rPr>
+        <w:t xml:space="preserve"> </w:t>
+      </w:r>
+      <w:proofErr w:type="spellStart"/>
+      <w:r>
+        <w:rPr>
+          <w:rFonts w:asciiTheme="minorHAnsi" w:hAnsiTheme="minorHAnsi" w:cstheme="minorHAnsi"/>
+          <w:sz w:val="24"/>
+          <w:szCs w:val="24"/>
+          <w:lang w:val="de-AT"/>
+        </w:rPr>
+        <w:t>exchange</w:t>
+      </w:r>
+      <w:proofErr w:type="spellEnd"/>
+      <w:r>
+        <w:rPr>
+          <w:rFonts w:asciiTheme="minorHAnsi" w:hAnsiTheme="minorHAnsi" w:cstheme="minorHAnsi"/>
+          <w:sz w:val="24"/>
+          <w:szCs w:val="24"/>
+          <w:lang w:val="de-AT"/>
+        </w:rPr>
+        <w:t>" dadurch, dass bei der Agrarrevolution alles lokal und nach Jahreszeit angebaut wurde und der "</w:t>
+      </w:r>
+      <w:proofErr w:type="spellStart"/>
+      <w:r>
+        <w:rPr>
+          <w:rFonts w:asciiTheme="minorHAnsi" w:hAnsiTheme="minorHAnsi" w:cstheme="minorHAnsi"/>
+          <w:sz w:val="24"/>
+          <w:szCs w:val="24"/>
+          <w:lang w:val="de-AT"/>
+        </w:rPr>
+        <w:t>columbian</w:t>
+      </w:r>
+      <w:proofErr w:type="spellEnd"/>
+      <w:r>
+        <w:rPr>
+          <w:rFonts w:asciiTheme="minorHAnsi" w:hAnsiTheme="minorHAnsi" w:cstheme="minorHAnsi"/>
+          <w:sz w:val="24"/>
+          <w:szCs w:val="24"/>
+          <w:lang w:val="de-AT"/>
+        </w:rPr>
+        <w:t xml:space="preserve"> </w:t>
+      </w:r>
+      <w:proofErr w:type="spellStart"/>
+      <w:r>
+        <w:rPr>
+          <w:rFonts w:asciiTheme="minorHAnsi" w:hAnsiTheme="minorHAnsi" w:cstheme="minorHAnsi"/>
+          <w:sz w:val="24"/>
+          <w:szCs w:val="24"/>
+          <w:lang w:val="de-AT"/>
+        </w:rPr>
+        <w:t>exchange</w:t>
+      </w:r>
+      <w:proofErr w:type="spellEnd"/>
+      <w:r>
+        <w:rPr>
+          <w:rFonts w:asciiTheme="minorHAnsi" w:hAnsiTheme="minorHAnsi" w:cstheme="minorHAnsi"/>
+          <w:sz w:val="24"/>
+          <w:szCs w:val="24"/>
+          <w:lang w:val="de-AT"/>
+        </w:rPr>
+        <w:t>" Lebensmittel aus anderen Ländern brachte.</w:t>
+      </w:r>
     </w:p>
     <w:p>
       <w:pPr>
         <w:pStyle w:val="PlainText"/>
         <w:rPr>
           <w:rFonts w:asciiTheme="minorHAnsi" w:hAnsiTheme="minorHAnsi" w:cstheme="minorHAnsi"/>
+          <w:sz w:val="24"/>
+          <w:szCs w:val="24"/>
+          <w:lang w:val="de-AT"/>
+        </w:rPr>
+      </w:pPr>
+      <w:r>
+        <w:rPr>
+          <w:rFonts w:asciiTheme="minorHAnsi" w:hAnsiTheme="minorHAnsi" w:cstheme="minorHAnsi"/>
+          <w:sz w:val="24"/>
+          <w:szCs w:val="24"/>
+          <w:lang w:val="de-AT"/>
+        </w:rPr>
+        <w:t xml:space="preserve">Die Dreifelderwirtschaft verbesserte sich zur Vierfelderwirtschaft und es wurden neu Fruchtsorten eingeführt, wie Zwiebel, </w:t>
+      </w:r>
+      <w:r>
+        <w:rPr>
+          <w:rFonts w:asciiTheme="minorHAnsi" w:hAnsiTheme="minorHAnsi" w:cstheme="minorHAnsi"/>
+          <w:sz w:val="24"/>
+          <w:szCs w:val="24"/>
+          <w:lang w:val="de-AT"/>
+        </w:rPr>
+        <w:t>Knoblauch</w:t>
+      </w:r>
+      <w:r>
+        <w:rPr>
+          <w:rFonts w:asciiTheme="minorHAnsi" w:hAnsiTheme="minorHAnsi" w:cstheme="minorHAnsi"/>
+          <w:sz w:val="24"/>
+          <w:szCs w:val="24"/>
+          <w:lang w:val="de-AT"/>
+        </w:rPr>
+        <w:t>, Sellerie, Rüben, Kohl, Kohlrabi und Rettich.</w:t>
+      </w:r>
+    </w:p>
+    <w:p>
+      <w:pPr>
+        <w:pStyle w:val="PlainText"/>
+        <w:rPr>
+          <w:rFonts w:asciiTheme="minorHAnsi" w:hAnsiTheme="minorHAnsi" w:cstheme="minorHAnsi"/>
           <w:b/>
           <w:bCs/>
           <w:sz w:val="24"/>
@@ -58,456 +207,7 @@
           <w:szCs w:val="24"/>
           <w:lang w:val="de-AT"/>
         </w:rPr>
-        <w:t>S. 47 Aufgaben</w:t>
-      </w:r>
-    </w:p>
-    <w:p>
-      <w:pPr>
-        <w:pStyle w:val="PlainText"/>
-        <w:rPr>
-          <w:rFonts w:asciiTheme="minorHAnsi" w:hAnsiTheme="minorHAnsi" w:cstheme="minorHAnsi"/>
-          <w:b/>
-          <w:bCs/>
-          <w:sz w:val="24"/>
-          <w:szCs w:val="24"/>
-          <w:lang w:val="de-AT"/>
-        </w:rPr>
-      </w:pPr>
-    </w:p>
-    <w:p>
-      <w:pPr>
-        <w:pStyle w:val="PlainText"/>
-        <w:rPr>
-          <w:rFonts w:asciiTheme="minorHAnsi" w:hAnsiTheme="minorHAnsi" w:cstheme="minorHAnsi"/>
-          <w:b/>
-          <w:bCs/>
-          <w:i/>
-          <w:iCs/>
-          <w:sz w:val="24"/>
-          <w:szCs w:val="24"/>
-          <w:lang w:val="de-AT"/>
-        </w:rPr>
-      </w:pPr>
-      <w:r>
-        <w:rPr>
-          <w:rFonts w:asciiTheme="minorHAnsi" w:hAnsiTheme="minorHAnsi" w:cstheme="minorHAnsi"/>
-          <w:b/>
-          <w:bCs/>
-          <w:i/>
-          <w:iCs/>
-          <w:sz w:val="24"/>
-          <w:szCs w:val="24"/>
-          <w:lang w:val="de-AT"/>
-        </w:rPr>
-        <w:t xml:space="preserve">Vergleichen Sie die </w:t>
-      </w:r>
-      <w:proofErr w:type="spellStart"/>
-      <w:r>
-        <w:rPr>
-          <w:rFonts w:asciiTheme="minorHAnsi" w:hAnsiTheme="minorHAnsi" w:cstheme="minorHAnsi"/>
-          <w:b/>
-          <w:bCs/>
-          <w:i/>
-          <w:iCs/>
-          <w:sz w:val="24"/>
-          <w:szCs w:val="24"/>
-          <w:lang w:val="de-AT"/>
-        </w:rPr>
-        <w:t>Agarrevolution</w:t>
-      </w:r>
-      <w:proofErr w:type="spellEnd"/>
-      <w:r>
-        <w:rPr>
-          <w:rFonts w:asciiTheme="minorHAnsi" w:hAnsiTheme="minorHAnsi" w:cstheme="minorHAnsi"/>
-          <w:b/>
-          <w:bCs/>
-          <w:i/>
-          <w:iCs/>
-          <w:sz w:val="24"/>
-          <w:szCs w:val="24"/>
-          <w:lang w:val="de-AT"/>
-        </w:rPr>
-        <w:t xml:space="preserve"> des Mittelalters mit dem „</w:t>
-      </w:r>
-      <w:proofErr w:type="spellStart"/>
-      <w:r>
-        <w:rPr>
-          <w:rFonts w:asciiTheme="minorHAnsi" w:hAnsiTheme="minorHAnsi" w:cstheme="minorHAnsi"/>
-          <w:b/>
-          <w:bCs/>
-          <w:i/>
-          <w:iCs/>
-          <w:sz w:val="24"/>
-          <w:szCs w:val="24"/>
-          <w:lang w:val="de-AT"/>
-        </w:rPr>
-        <w:t>columbian</w:t>
-      </w:r>
-      <w:proofErr w:type="spellEnd"/>
-      <w:r>
-        <w:rPr>
-          <w:rFonts w:asciiTheme="minorHAnsi" w:hAnsiTheme="minorHAnsi" w:cstheme="minorHAnsi"/>
-          <w:b/>
-          <w:bCs/>
-          <w:i/>
-          <w:iCs/>
-          <w:sz w:val="24"/>
-          <w:szCs w:val="24"/>
-          <w:lang w:val="de-AT"/>
-        </w:rPr>
-        <w:t xml:space="preserve"> </w:t>
-      </w:r>
-      <w:proofErr w:type="spellStart"/>
-      <w:r>
-        <w:rPr>
-          <w:rFonts w:asciiTheme="minorHAnsi" w:hAnsiTheme="minorHAnsi" w:cstheme="minorHAnsi"/>
-          <w:b/>
-          <w:bCs/>
-          <w:i/>
-          <w:iCs/>
-          <w:sz w:val="24"/>
-          <w:szCs w:val="24"/>
-          <w:lang w:val="de-AT"/>
-        </w:rPr>
-        <w:t>exchange</w:t>
-      </w:r>
-      <w:proofErr w:type="spellEnd"/>
-      <w:r>
-        <w:rPr>
-          <w:rFonts w:asciiTheme="minorHAnsi" w:hAnsiTheme="minorHAnsi" w:cstheme="minorHAnsi"/>
-          <w:b/>
-          <w:bCs/>
-          <w:i/>
-          <w:iCs/>
-          <w:sz w:val="24"/>
-          <w:szCs w:val="24"/>
-          <w:lang w:val="de-AT"/>
-        </w:rPr>
-        <w:t>“.</w:t>
-      </w:r>
-    </w:p>
-    <w:p>
-      <w:pPr>
-        <w:pStyle w:val="PlainText"/>
-        <w:rPr>
-          <w:rFonts w:asciiTheme="minorHAnsi" w:hAnsiTheme="minorHAnsi" w:cstheme="minorHAnsi"/>
-          <w:b/>
-          <w:bCs/>
-          <w:i/>
-          <w:iCs/>
-          <w:sz w:val="24"/>
-          <w:szCs w:val="24"/>
-          <w:lang w:val="de-AT"/>
-        </w:rPr>
-      </w:pPr>
-    </w:p>
-    <w:p>
-      <w:pPr>
-        <w:pStyle w:val="PlainText"/>
-        <w:rPr>
-          <w:rFonts w:asciiTheme="minorHAnsi" w:hAnsiTheme="minorHAnsi" w:cstheme="minorHAnsi"/>
-          <w:sz w:val="24"/>
-          <w:szCs w:val="24"/>
-          <w:lang w:val="de-AT"/>
-        </w:rPr>
-      </w:pPr>
-      <w:r>
-        <w:rPr>
-          <w:rFonts w:asciiTheme="minorHAnsi" w:hAnsiTheme="minorHAnsi" w:cstheme="minorHAnsi"/>
-          <w:sz w:val="24"/>
-          <w:szCs w:val="24"/>
-          <w:lang w:val="de-AT"/>
-        </w:rPr>
-        <w:t>Die Agrarrevolution des Mittelalters unterscheidet sich vom "</w:t>
-      </w:r>
-      <w:proofErr w:type="spellStart"/>
-      <w:r>
-        <w:rPr>
-          <w:rFonts w:asciiTheme="minorHAnsi" w:hAnsiTheme="minorHAnsi" w:cstheme="minorHAnsi"/>
-          <w:sz w:val="24"/>
-          <w:szCs w:val="24"/>
-          <w:lang w:val="de-AT"/>
-        </w:rPr>
-        <w:t>columbian</w:t>
-      </w:r>
-      <w:proofErr w:type="spellEnd"/>
-      <w:r>
-        <w:rPr>
-          <w:rFonts w:asciiTheme="minorHAnsi" w:hAnsiTheme="minorHAnsi" w:cstheme="minorHAnsi"/>
-          <w:sz w:val="24"/>
-          <w:szCs w:val="24"/>
-          <w:lang w:val="de-AT"/>
-        </w:rPr>
-        <w:t xml:space="preserve"> </w:t>
-      </w:r>
-      <w:proofErr w:type="spellStart"/>
-      <w:r>
-        <w:rPr>
-          <w:rFonts w:asciiTheme="minorHAnsi" w:hAnsiTheme="minorHAnsi" w:cstheme="minorHAnsi"/>
-          <w:sz w:val="24"/>
-          <w:szCs w:val="24"/>
-          <w:lang w:val="de-AT"/>
-        </w:rPr>
-        <w:t>exchange</w:t>
-      </w:r>
-      <w:proofErr w:type="spellEnd"/>
-      <w:r>
-        <w:rPr>
-          <w:rFonts w:asciiTheme="minorHAnsi" w:hAnsiTheme="minorHAnsi" w:cstheme="minorHAnsi"/>
-          <w:sz w:val="24"/>
-          <w:szCs w:val="24"/>
-          <w:lang w:val="de-AT"/>
-        </w:rPr>
-        <w:t>" dadurch, dass bei der Agrarrevolution alles lokal und nach Jahreszeit angebaut wurde und der "</w:t>
-      </w:r>
-      <w:proofErr w:type="spellStart"/>
-      <w:r>
-        <w:rPr>
-          <w:rFonts w:asciiTheme="minorHAnsi" w:hAnsiTheme="minorHAnsi" w:cstheme="minorHAnsi"/>
-          <w:sz w:val="24"/>
-          <w:szCs w:val="24"/>
-          <w:lang w:val="de-AT"/>
-        </w:rPr>
-        <w:t>columbian</w:t>
-      </w:r>
-      <w:proofErr w:type="spellEnd"/>
-      <w:r>
-        <w:rPr>
-          <w:rFonts w:asciiTheme="minorHAnsi" w:hAnsiTheme="minorHAnsi" w:cstheme="minorHAnsi"/>
-          <w:sz w:val="24"/>
-          <w:szCs w:val="24"/>
-          <w:lang w:val="de-AT"/>
-        </w:rPr>
-        <w:t xml:space="preserve"> </w:t>
-      </w:r>
-      <w:proofErr w:type="spellStart"/>
-      <w:r>
-        <w:rPr>
-          <w:rFonts w:asciiTheme="minorHAnsi" w:hAnsiTheme="minorHAnsi" w:cstheme="minorHAnsi"/>
-          <w:sz w:val="24"/>
-          <w:szCs w:val="24"/>
-          <w:lang w:val="de-AT"/>
-        </w:rPr>
-        <w:t>exchange</w:t>
-      </w:r>
-      <w:proofErr w:type="spellEnd"/>
-      <w:r>
-        <w:rPr>
-          <w:rFonts w:asciiTheme="minorHAnsi" w:hAnsiTheme="minorHAnsi" w:cstheme="minorHAnsi"/>
-          <w:sz w:val="24"/>
-          <w:szCs w:val="24"/>
-          <w:lang w:val="de-AT"/>
-        </w:rPr>
-        <w:t>" Lebensmittel aus anderen Ländern brachte.</w:t>
-      </w:r>
-    </w:p>
-    <w:p>
-      <w:pPr>
-        <w:pStyle w:val="PlainText"/>
-        <w:rPr>
-          <w:rFonts w:asciiTheme="minorHAnsi" w:hAnsiTheme="minorHAnsi" w:cstheme="minorHAnsi"/>
-          <w:sz w:val="24"/>
-          <w:szCs w:val="24"/>
-          <w:lang w:val="de-AT"/>
-        </w:rPr>
-      </w:pPr>
-    </w:p>
-    <w:p>
-      <w:pPr>
-        <w:pStyle w:val="PlainText"/>
-        <w:rPr>
-          <w:rFonts w:asciiTheme="minorHAnsi" w:hAnsiTheme="minorHAnsi" w:cstheme="minorHAnsi"/>
-          <w:b/>
-          <w:bCs/>
-          <w:i/>
-          <w:iCs/>
-          <w:sz w:val="24"/>
-          <w:szCs w:val="24"/>
-          <w:lang w:val="de-AT"/>
-        </w:rPr>
-      </w:pPr>
-      <w:r>
-        <w:rPr>
-          <w:rFonts w:asciiTheme="minorHAnsi" w:hAnsiTheme="minorHAnsi" w:cstheme="minorHAnsi"/>
-          <w:b/>
-          <w:bCs/>
-          <w:i/>
-          <w:iCs/>
-          <w:sz w:val="24"/>
-          <w:szCs w:val="24"/>
-          <w:lang w:val="de-AT"/>
-        </w:rPr>
-        <w:t xml:space="preserve">Erläutern Sie, wie sich der Speiseplan oder die </w:t>
-      </w:r>
-      <w:proofErr w:type="spellStart"/>
-      <w:r>
-        <w:rPr>
-          <w:rFonts w:asciiTheme="minorHAnsi" w:hAnsiTheme="minorHAnsi" w:cstheme="minorHAnsi"/>
-          <w:b/>
-          <w:bCs/>
-          <w:i/>
-          <w:iCs/>
-          <w:sz w:val="24"/>
-          <w:szCs w:val="24"/>
-          <w:lang w:val="de-AT"/>
-        </w:rPr>
-        <w:t>lebensgewohnheiten</w:t>
-      </w:r>
-      <w:proofErr w:type="spellEnd"/>
-      <w:r>
-        <w:rPr>
-          <w:rFonts w:asciiTheme="minorHAnsi" w:hAnsiTheme="minorHAnsi" w:cstheme="minorHAnsi"/>
-          <w:b/>
-          <w:bCs/>
-          <w:i/>
-          <w:iCs/>
-          <w:sz w:val="24"/>
-          <w:szCs w:val="24"/>
-          <w:lang w:val="de-AT"/>
-        </w:rPr>
-        <w:t xml:space="preserve"> der Europäer/innen durch den Warenaustausch geändert haben.</w:t>
-      </w:r>
-    </w:p>
-    <w:p>
-      <w:pPr>
-        <w:pStyle w:val="PlainText"/>
-        <w:rPr>
-          <w:rFonts w:asciiTheme="minorHAnsi" w:hAnsiTheme="minorHAnsi" w:cstheme="minorHAnsi"/>
-          <w:b/>
-          <w:bCs/>
-          <w:i/>
-          <w:iCs/>
-          <w:sz w:val="24"/>
-          <w:szCs w:val="24"/>
-          <w:lang w:val="de-AT"/>
-        </w:rPr>
-      </w:pPr>
-    </w:p>
-    <w:p>
-      <w:pPr>
-        <w:pStyle w:val="PlainText"/>
-        <w:rPr>
-          <w:rFonts w:asciiTheme="minorHAnsi" w:hAnsiTheme="minorHAnsi" w:cstheme="minorHAnsi"/>
-          <w:sz w:val="24"/>
-          <w:szCs w:val="24"/>
-          <w:lang w:val="de-AT"/>
-        </w:rPr>
-      </w:pPr>
-      <w:r>
-        <w:rPr>
-          <w:rFonts w:asciiTheme="minorHAnsi" w:hAnsiTheme="minorHAnsi" w:cstheme="minorHAnsi"/>
-          <w:sz w:val="24"/>
-          <w:szCs w:val="24"/>
-          <w:lang w:val="de-AT"/>
-        </w:rPr>
-        <w:t xml:space="preserve">Die Dreifelderwirtschaft verbesserte sich zur Vierfelderwirtschaft und es wurden neu Fruchtsorten eingeführt, wie Zwiebel, </w:t>
-      </w:r>
-      <w:r>
-        <w:rPr>
-          <w:rFonts w:asciiTheme="minorHAnsi" w:hAnsiTheme="minorHAnsi" w:cstheme="minorHAnsi"/>
-          <w:sz w:val="24"/>
-          <w:szCs w:val="24"/>
-          <w:lang w:val="de-AT"/>
-        </w:rPr>
-        <w:t>Knoblauch</w:t>
-      </w:r>
-      <w:r>
-        <w:rPr>
-          <w:rFonts w:asciiTheme="minorHAnsi" w:hAnsiTheme="minorHAnsi" w:cstheme="minorHAnsi"/>
-          <w:sz w:val="24"/>
-          <w:szCs w:val="24"/>
-          <w:lang w:val="de-AT"/>
-        </w:rPr>
-        <w:t>, Sellerie, Rüben, Kohl, Kohlrabi und Rettich.</w:t>
-      </w:r>
-    </w:p>
-    <w:p>
-      <w:pPr>
-        <w:pStyle w:val="PlainText"/>
-        <w:rPr>
-          <w:rFonts w:asciiTheme="minorHAnsi" w:hAnsiTheme="minorHAnsi" w:cstheme="minorHAnsi"/>
-          <w:sz w:val="24"/>
-          <w:szCs w:val="24"/>
-          <w:lang w:val="de-AT"/>
-        </w:rPr>
-      </w:pPr>
-    </w:p>
-    <w:p>
-      <w:pPr>
-        <w:pStyle w:val="PlainText"/>
-        <w:rPr>
-          <w:rFonts w:asciiTheme="minorHAnsi" w:hAnsiTheme="minorHAnsi" w:cstheme="minorHAnsi"/>
-          <w:b/>
-          <w:bCs/>
-          <w:sz w:val="24"/>
-          <w:szCs w:val="24"/>
-          <w:lang w:val="de-AT"/>
-        </w:rPr>
-      </w:pPr>
-      <w:r>
-        <w:rPr>
-          <w:rFonts w:asciiTheme="minorHAnsi" w:hAnsiTheme="minorHAnsi" w:cstheme="minorHAnsi"/>
-          <w:b/>
-          <w:bCs/>
-          <w:sz w:val="24"/>
-          <w:szCs w:val="24"/>
-          <w:lang w:val="de-AT"/>
-        </w:rPr>
         <w:t>S. 50 Aufgaben</w:t>
-      </w:r>
-    </w:p>
-    <w:p>
-      <w:pPr>
-        <w:pStyle w:val="PlainText"/>
-        <w:rPr>
-          <w:rFonts w:asciiTheme="minorHAnsi" w:hAnsiTheme="minorHAnsi" w:cstheme="minorHAnsi"/>
-          <w:b/>
-          <w:bCs/>
-          <w:sz w:val="24"/>
-          <w:szCs w:val="24"/>
-          <w:lang w:val="de-AT"/>
-        </w:rPr>
-      </w:pPr>
-    </w:p>
-    <w:p>
-      <w:pPr>
-        <w:pStyle w:val="PlainText"/>
-        <w:rPr>
-          <w:rFonts w:asciiTheme="minorHAnsi" w:hAnsiTheme="minorHAnsi" w:cstheme="minorHAnsi"/>
-          <w:b/>
-          <w:bCs/>
-          <w:i/>
-          <w:iCs/>
-          <w:sz w:val="24"/>
-          <w:szCs w:val="24"/>
-          <w:lang w:val="de-AT"/>
-        </w:rPr>
-      </w:pPr>
-      <w:r>
-        <w:rPr>
-          <w:rFonts w:asciiTheme="minorHAnsi" w:hAnsiTheme="minorHAnsi" w:cstheme="minorHAnsi"/>
-          <w:b/>
-          <w:bCs/>
-          <w:i/>
-          <w:iCs/>
-          <w:sz w:val="24"/>
-          <w:szCs w:val="24"/>
-          <w:lang w:val="de-AT"/>
-        </w:rPr>
-        <w:t>Begrünen Sie in einer Tabelle für jeden der im Text angeführten Berufe, warum er als „unehrlich“ galt</w:t>
-      </w:r>
-      <w:r>
-        <w:rPr>
-          <w:rFonts w:asciiTheme="minorHAnsi" w:hAnsiTheme="minorHAnsi" w:cstheme="minorHAnsi"/>
-          <w:b/>
-          <w:bCs/>
-          <w:i/>
-          <w:iCs/>
-          <w:sz w:val="24"/>
-          <w:szCs w:val="24"/>
-          <w:lang w:val="de-AT"/>
-        </w:rPr>
-        <w:t>.</w:t>
       </w:r>
     </w:p>
     <w:p>
@@ -739,27 +439,7 @@
                 <w:szCs w:val="24"/>
                 <w:lang w:val="de-AT"/>
               </w:rPr>
-              <w:t xml:space="preserve">nicht </w:t>
-            </w:r>
-            <w:proofErr w:type="gramStart"/>
-            <w:r>
-              <w:rPr>
-                <w:rFonts w:asciiTheme="minorHAnsi" w:hAnsiTheme="minorHAnsi" w:cstheme="minorHAnsi"/>
-                <w:sz w:val="24"/>
-                <w:szCs w:val="24"/>
-                <w:lang w:val="de-AT"/>
-              </w:rPr>
-              <w:t>Ortsfest</w:t>
-            </w:r>
-            <w:proofErr w:type="gramEnd"/>
-            <w:r>
-              <w:rPr>
-                <w:rFonts w:asciiTheme="minorHAnsi" w:hAnsiTheme="minorHAnsi" w:cstheme="minorHAnsi"/>
-                <w:sz w:val="24"/>
-                <w:szCs w:val="24"/>
-                <w:lang w:val="de-AT"/>
-              </w:rPr>
-              <w:t xml:space="preserve"> oder Herrenlos</w:t>
+              <w:t>nicht Ortsfest oder Herrenlos</w:t>
             </w:r>
           </w:p>
         </w:tc>
@@ -806,81 +486,19 @@
         <w:pStyle w:val="PlainText"/>
         <w:rPr>
           <w:rFonts w:asciiTheme="minorHAnsi" w:hAnsiTheme="minorHAnsi" w:cstheme="minorHAnsi"/>
-          <w:b/>
-          <w:bCs/>
-          <w:i/>
-          <w:iCs/>
-          <w:sz w:val="24"/>
-          <w:szCs w:val="24"/>
-          <w:lang w:val="de-AT"/>
-        </w:rPr>
-      </w:pPr>
-      <w:r>
-        <w:rPr>
-          <w:rFonts w:asciiTheme="minorHAnsi" w:hAnsiTheme="minorHAnsi" w:cstheme="minorHAnsi"/>
-          <w:b/>
-          <w:bCs/>
-          <w:i/>
-          <w:iCs/>
-          <w:sz w:val="24"/>
-          <w:szCs w:val="24"/>
-          <w:lang w:val="de-AT"/>
-        </w:rPr>
-        <w:t xml:space="preserve">Bestätigen oder </w:t>
-      </w:r>
-      <w:r>
-        <w:rPr>
-          <w:rFonts w:asciiTheme="minorHAnsi" w:hAnsiTheme="minorHAnsi" w:cstheme="minorHAnsi"/>
-          <w:b/>
-          <w:bCs/>
-          <w:i/>
-          <w:iCs/>
-          <w:sz w:val="24"/>
-          <w:szCs w:val="24"/>
-          <w:lang w:val="de-AT"/>
-        </w:rPr>
-        <w:t>W</w:t>
-      </w:r>
-      <w:r>
-        <w:rPr>
-          <w:rFonts w:asciiTheme="minorHAnsi" w:hAnsiTheme="minorHAnsi" w:cstheme="minorHAnsi"/>
-          <w:b/>
-          <w:bCs/>
-          <w:i/>
-          <w:iCs/>
-          <w:sz w:val="24"/>
-          <w:szCs w:val="24"/>
-          <w:lang w:val="de-AT"/>
-        </w:rPr>
-        <w:t xml:space="preserve">iederlegen sie die Behauptung, dass es auch in der heutigen zeit deine gesellschaftliche Geringschätzung bestimmter Berufe oder Berufsgruppen </w:t>
-      </w:r>
-      <w:proofErr w:type="gramStart"/>
-      <w:r>
-        <w:rPr>
-          <w:rFonts w:asciiTheme="minorHAnsi" w:hAnsiTheme="minorHAnsi" w:cstheme="minorHAnsi"/>
-          <w:b/>
-          <w:bCs/>
-          <w:i/>
-          <w:iCs/>
-          <w:sz w:val="24"/>
-          <w:szCs w:val="24"/>
-          <w:lang w:val="de-AT"/>
-        </w:rPr>
-        <w:t>gibt</w:t>
-      </w:r>
-      <w:proofErr w:type="gramEnd"/>
-      <w:r>
-        <w:rPr>
-          <w:rFonts w:asciiTheme="minorHAnsi" w:hAnsiTheme="minorHAnsi" w:cstheme="minorHAnsi"/>
-          <w:b/>
-          <w:bCs/>
-          <w:i/>
-          <w:iCs/>
-          <w:sz w:val="24"/>
-          <w:szCs w:val="24"/>
-          <w:lang w:val="de-AT"/>
-        </w:rPr>
-        <w:t xml:space="preserve"> und begründen Sie Ihre Wahl.</w:t>
+          <w:sz w:val="24"/>
+          <w:szCs w:val="24"/>
+          <w:lang w:val="de-AT"/>
+        </w:rPr>
+      </w:pPr>
+      <w:r>
+        <w:rPr>
+          <w:rFonts w:asciiTheme="minorHAnsi" w:hAnsiTheme="minorHAnsi" w:cstheme="minorHAnsi"/>
+          <w:sz w:val="24"/>
+          <w:szCs w:val="24"/>
+          <w:lang w:val="de-AT"/>
+        </w:rPr>
+        <w:t>Alle Berufe sind heutzutage wichtig und somit sollte keiner "unehrlich" sein</w:t>
       </w:r>
     </w:p>
     <w:p>
@@ -893,6 +511,33 @@
           <w:lang w:val="de-AT"/>
         </w:rPr>
       </w:pPr>
+      <w:r>
+        <w:rPr>
+          <w:rFonts w:asciiTheme="minorHAnsi" w:hAnsiTheme="minorHAnsi" w:cstheme="minorHAnsi"/>
+          <w:sz w:val="24"/>
+          <w:szCs w:val="24"/>
+          <w:lang w:val="de-AT"/>
+        </w:rPr>
+        <w:t xml:space="preserve">Knechte und Mägde durften nicht </w:t>
+      </w:r>
+      <w:r>
+        <w:rPr>
+          <w:rFonts w:asciiTheme="minorHAnsi" w:hAnsiTheme="minorHAnsi" w:cstheme="minorHAnsi"/>
+          <w:sz w:val="24"/>
+          <w:szCs w:val="24"/>
+          <w:lang w:val="de-AT"/>
+        </w:rPr>
+        <w:t>heiraten,</w:t>
+      </w:r>
+      <w:r>
+        <w:rPr>
+          <w:rFonts w:asciiTheme="minorHAnsi" w:hAnsiTheme="minorHAnsi" w:cstheme="minorHAnsi"/>
+          <w:sz w:val="24"/>
+          <w:szCs w:val="24"/>
+          <w:lang w:val="de-AT"/>
+        </w:rPr>
+        <w:t xml:space="preserve"> weil sie als Arbeitskräfte zu gebrauchen waren.</w:t>
+      </w:r>
     </w:p>
     <w:p>
       <w:pPr>
@@ -911,7 +556,43 @@
           <w:szCs w:val="24"/>
           <w:lang w:val="de-AT"/>
         </w:rPr>
-        <w:t>Alle Berufe sind heutzutage wichtig und somit sollte keiner "unehrlich" sein</w:t>
+        <w:t>Arme</w:t>
+      </w:r>
+      <w:r>
+        <w:rPr>
+          <w:rFonts w:asciiTheme="minorHAnsi" w:hAnsiTheme="minorHAnsi" w:cstheme="minorHAnsi"/>
+          <w:sz w:val="24"/>
+          <w:szCs w:val="24"/>
+          <w:lang w:val="de-AT"/>
+        </w:rPr>
+        <w:t xml:space="preserve"> wurden</w:t>
+      </w:r>
+      <w:r>
+        <w:rPr>
+          <w:rFonts w:asciiTheme="minorHAnsi" w:hAnsiTheme="minorHAnsi" w:cstheme="minorHAnsi"/>
+          <w:sz w:val="24"/>
+          <w:szCs w:val="24"/>
+          <w:lang w:val="de-AT"/>
+        </w:rPr>
+        <w:t xml:space="preserve"> von Reichen für die Almosen </w:t>
+      </w:r>
+      <w:r>
+        <w:rPr>
+          <w:rFonts w:asciiTheme="minorHAnsi" w:hAnsiTheme="minorHAnsi" w:cstheme="minorHAnsi"/>
+          <w:sz w:val="24"/>
+          <w:szCs w:val="24"/>
+          <w:lang w:val="de-AT"/>
+        </w:rPr>
+        <w:t>genutzt,</w:t>
+      </w:r>
+      <w:r>
+        <w:rPr>
+          <w:rFonts w:asciiTheme="minorHAnsi" w:hAnsiTheme="minorHAnsi" w:cstheme="minorHAnsi"/>
+          <w:sz w:val="24"/>
+          <w:szCs w:val="24"/>
+          <w:lang w:val="de-AT"/>
+        </w:rPr>
+        <w:t xml:space="preserve"> um sich einen Platz im Himmel zu sichern.</w:t>
       </w:r>
     </w:p>
     <w:p>
@@ -924,315 +605,6 @@
           <w:lang w:val="de-AT"/>
         </w:rPr>
       </w:pPr>
-    </w:p>
-    <w:p>
-      <w:pPr>
-        <w:pStyle w:val="PlainText"/>
-        <w:rPr>
-          <w:rFonts w:asciiTheme="minorHAnsi" w:hAnsiTheme="minorHAnsi" w:cstheme="minorHAnsi"/>
-          <w:b/>
-          <w:bCs/>
-          <w:i/>
-          <w:iCs/>
-          <w:sz w:val="24"/>
-          <w:szCs w:val="24"/>
-          <w:lang w:val="de-AT"/>
-        </w:rPr>
-      </w:pPr>
-      <w:r>
-        <w:rPr>
-          <w:rFonts w:asciiTheme="minorHAnsi" w:hAnsiTheme="minorHAnsi" w:cstheme="minorHAnsi"/>
-          <w:b/>
-          <w:bCs/>
-          <w:i/>
-          <w:iCs/>
-          <w:sz w:val="24"/>
-          <w:szCs w:val="24"/>
-          <w:lang w:val="de-AT"/>
-        </w:rPr>
-        <w:t>Erläutern Sie, welche Argumente im Mittelalter für das Eheverbot für Knechte und Mägde sprachen.</w:t>
-      </w:r>
-    </w:p>
-    <w:p>
-      <w:pPr>
-        <w:pStyle w:val="PlainText"/>
-        <w:rPr>
-          <w:rFonts w:asciiTheme="minorHAnsi" w:hAnsiTheme="minorHAnsi" w:cstheme="minorHAnsi"/>
-          <w:sz w:val="24"/>
-          <w:szCs w:val="24"/>
-          <w:lang w:val="de-AT"/>
-        </w:rPr>
-      </w:pPr>
-    </w:p>
-    <w:p>
-      <w:pPr>
-        <w:pStyle w:val="PlainText"/>
-        <w:rPr>
-          <w:rFonts w:asciiTheme="minorHAnsi" w:hAnsiTheme="minorHAnsi" w:cstheme="minorHAnsi"/>
-          <w:sz w:val="24"/>
-          <w:szCs w:val="24"/>
-          <w:lang w:val="de-AT"/>
-        </w:rPr>
-      </w:pPr>
-      <w:r>
-        <w:rPr>
-          <w:rFonts w:asciiTheme="minorHAnsi" w:hAnsiTheme="minorHAnsi" w:cstheme="minorHAnsi"/>
-          <w:sz w:val="24"/>
-          <w:szCs w:val="24"/>
-          <w:lang w:val="de-AT"/>
-        </w:rPr>
-        <w:t xml:space="preserve">Knechte und Mägde durften nicht </w:t>
-      </w:r>
-      <w:r>
-        <w:rPr>
-          <w:rFonts w:asciiTheme="minorHAnsi" w:hAnsiTheme="minorHAnsi" w:cstheme="minorHAnsi"/>
-          <w:sz w:val="24"/>
-          <w:szCs w:val="24"/>
-          <w:lang w:val="de-AT"/>
-        </w:rPr>
-        <w:t>heiraten,</w:t>
-      </w:r>
-      <w:r>
-        <w:rPr>
-          <w:rFonts w:asciiTheme="minorHAnsi" w:hAnsiTheme="minorHAnsi" w:cstheme="minorHAnsi"/>
-          <w:sz w:val="24"/>
-          <w:szCs w:val="24"/>
-          <w:lang w:val="de-AT"/>
-        </w:rPr>
-        <w:t xml:space="preserve"> weil sie als Arbeitskräfte zu gebrauchen waren.</w:t>
-      </w:r>
-    </w:p>
-    <w:p>
-      <w:pPr>
-        <w:pStyle w:val="PlainText"/>
-        <w:rPr>
-          <w:rFonts w:asciiTheme="minorHAnsi" w:hAnsiTheme="minorHAnsi" w:cstheme="minorHAnsi"/>
-          <w:sz w:val="24"/>
-          <w:szCs w:val="24"/>
-          <w:lang w:val="de-AT"/>
-        </w:rPr>
-      </w:pPr>
-    </w:p>
-    <w:p>
-      <w:pPr>
-        <w:pStyle w:val="PlainText"/>
-        <w:rPr>
-          <w:rFonts w:asciiTheme="minorHAnsi" w:hAnsiTheme="minorHAnsi" w:cstheme="minorHAnsi"/>
-          <w:b/>
-          <w:bCs/>
-          <w:i/>
-          <w:iCs/>
-          <w:sz w:val="24"/>
-          <w:szCs w:val="24"/>
-          <w:lang w:val="de-AT"/>
-        </w:rPr>
-      </w:pPr>
-      <w:r>
-        <w:rPr>
-          <w:rFonts w:asciiTheme="minorHAnsi" w:hAnsiTheme="minorHAnsi" w:cstheme="minorHAnsi"/>
-          <w:b/>
-          <w:bCs/>
-          <w:i/>
-          <w:iCs/>
-          <w:sz w:val="24"/>
-          <w:szCs w:val="24"/>
-          <w:lang w:val="de-AT"/>
-        </w:rPr>
-        <w:t>Vergleichen Sie die gesellschaftliche Rolle von Armen im Mittelalter mit jener von heute.</w:t>
-      </w:r>
-    </w:p>
-    <w:p>
-      <w:pPr>
-        <w:pStyle w:val="PlainText"/>
-        <w:rPr>
-          <w:rFonts w:asciiTheme="minorHAnsi" w:hAnsiTheme="minorHAnsi" w:cstheme="minorHAnsi"/>
-          <w:sz w:val="24"/>
-          <w:szCs w:val="24"/>
-          <w:lang w:val="de-AT"/>
-        </w:rPr>
-      </w:pPr>
-    </w:p>
-    <w:p>
-      <w:pPr>
-        <w:pStyle w:val="PlainText"/>
-        <w:rPr>
-          <w:rFonts w:asciiTheme="minorHAnsi" w:hAnsiTheme="minorHAnsi" w:cstheme="minorHAnsi"/>
-          <w:sz w:val="24"/>
-          <w:szCs w:val="24"/>
-          <w:lang w:val="de-AT"/>
-        </w:rPr>
-      </w:pPr>
-      <w:r>
-        <w:rPr>
-          <w:rFonts w:asciiTheme="minorHAnsi" w:hAnsiTheme="minorHAnsi" w:cstheme="minorHAnsi"/>
-          <w:sz w:val="24"/>
-          <w:szCs w:val="24"/>
-          <w:lang w:val="de-AT"/>
-        </w:rPr>
-        <w:t>Arme</w:t>
-      </w:r>
-      <w:r>
-        <w:rPr>
-          <w:rFonts w:asciiTheme="minorHAnsi" w:hAnsiTheme="minorHAnsi" w:cstheme="minorHAnsi"/>
-          <w:sz w:val="24"/>
-          <w:szCs w:val="24"/>
-          <w:lang w:val="de-AT"/>
-        </w:rPr>
-        <w:t xml:space="preserve"> wurden</w:t>
-      </w:r>
-      <w:r>
-        <w:rPr>
-          <w:rFonts w:asciiTheme="minorHAnsi" w:hAnsiTheme="minorHAnsi" w:cstheme="minorHAnsi"/>
-          <w:sz w:val="24"/>
-          <w:szCs w:val="24"/>
-          <w:lang w:val="de-AT"/>
-        </w:rPr>
-        <w:t xml:space="preserve"> von Reichen für die Almosen </w:t>
-      </w:r>
-      <w:r>
-        <w:rPr>
-          <w:rFonts w:asciiTheme="minorHAnsi" w:hAnsiTheme="minorHAnsi" w:cstheme="minorHAnsi"/>
-          <w:sz w:val="24"/>
-          <w:szCs w:val="24"/>
-          <w:lang w:val="de-AT"/>
-        </w:rPr>
-        <w:t>genutzt,</w:t>
-      </w:r>
-      <w:r>
-        <w:rPr>
-          <w:rFonts w:asciiTheme="minorHAnsi" w:hAnsiTheme="minorHAnsi" w:cstheme="minorHAnsi"/>
-          <w:sz w:val="24"/>
-          <w:szCs w:val="24"/>
-          <w:lang w:val="de-AT"/>
-        </w:rPr>
-        <w:t xml:space="preserve"> um sich einen Platz im Himmel zu sichern.</w:t>
-      </w:r>
-    </w:p>
-    <w:p>
-      <w:pPr>
-        <w:pStyle w:val="PlainText"/>
-        <w:rPr>
-          <w:rFonts w:asciiTheme="minorHAnsi" w:hAnsiTheme="minorHAnsi" w:cstheme="minorHAnsi"/>
-          <w:sz w:val="24"/>
-          <w:szCs w:val="24"/>
-          <w:lang w:val="de-AT"/>
-        </w:rPr>
-      </w:pPr>
-    </w:p>
-    <w:p>
-      <w:pPr>
-        <w:pStyle w:val="PlainText"/>
-        <w:rPr>
-          <w:rFonts w:asciiTheme="minorHAnsi" w:hAnsiTheme="minorHAnsi" w:cstheme="minorHAnsi"/>
-          <w:b/>
-          <w:bCs/>
-          <w:i/>
-          <w:iCs/>
-          <w:sz w:val="24"/>
-          <w:szCs w:val="24"/>
-          <w:lang w:val="de-AT"/>
-        </w:rPr>
-      </w:pPr>
-      <w:r>
-        <w:rPr>
-          <w:rFonts w:asciiTheme="minorHAnsi" w:hAnsiTheme="minorHAnsi" w:cstheme="minorHAnsi"/>
-          <w:b/>
-          <w:bCs/>
-          <w:i/>
-          <w:iCs/>
-          <w:sz w:val="24"/>
-          <w:szCs w:val="24"/>
-          <w:lang w:val="de-AT"/>
-        </w:rPr>
-        <w:t xml:space="preserve">Analysieren Sie, warum kirchliche Würdenträger in Städten lange </w:t>
-      </w:r>
-      <w:r>
-        <w:rPr>
-          <w:rFonts w:asciiTheme="minorHAnsi" w:hAnsiTheme="minorHAnsi" w:cstheme="minorHAnsi"/>
-          <w:b/>
-          <w:bCs/>
-          <w:i/>
-          <w:iCs/>
-          <w:sz w:val="24"/>
-          <w:szCs w:val="24"/>
-          <w:lang w:val="de-AT"/>
-        </w:rPr>
-        <w:t>Z</w:t>
-      </w:r>
-      <w:r>
-        <w:rPr>
-          <w:rFonts w:asciiTheme="minorHAnsi" w:hAnsiTheme="minorHAnsi" w:cstheme="minorHAnsi"/>
-          <w:b/>
-          <w:bCs/>
-          <w:i/>
-          <w:iCs/>
-          <w:sz w:val="24"/>
-          <w:szCs w:val="24"/>
-          <w:lang w:val="de-AT"/>
-        </w:rPr>
-        <w:t xml:space="preserve">eit die </w:t>
-      </w:r>
-      <w:r>
-        <w:rPr>
-          <w:rFonts w:asciiTheme="minorHAnsi" w:hAnsiTheme="minorHAnsi" w:cstheme="minorHAnsi"/>
-          <w:b/>
-          <w:bCs/>
-          <w:i/>
-          <w:iCs/>
-          <w:sz w:val="24"/>
-          <w:szCs w:val="24"/>
-          <w:lang w:val="de-AT"/>
-        </w:rPr>
-        <w:t>Prostitution</w:t>
-      </w:r>
-      <w:r>
-        <w:rPr>
-          <w:rFonts w:asciiTheme="minorHAnsi" w:hAnsiTheme="minorHAnsi" w:cstheme="minorHAnsi"/>
-          <w:b/>
-          <w:bCs/>
-          <w:i/>
-          <w:iCs/>
-          <w:sz w:val="24"/>
-          <w:szCs w:val="24"/>
-          <w:lang w:val="de-AT"/>
-        </w:rPr>
-        <w:t xml:space="preserve"> förderten</w:t>
-      </w:r>
-      <w:r>
-        <w:rPr>
-          <w:rFonts w:asciiTheme="minorHAnsi" w:hAnsiTheme="minorHAnsi" w:cstheme="minorHAnsi"/>
-          <w:b/>
-          <w:bCs/>
-          <w:i/>
-          <w:iCs/>
-          <w:sz w:val="24"/>
-          <w:szCs w:val="24"/>
-          <w:lang w:val="de-AT"/>
-        </w:rPr>
-        <w:t>.</w:t>
-      </w:r>
-    </w:p>
-    <w:p>
-      <w:pPr>
-        <w:pStyle w:val="PlainText"/>
-        <w:rPr>
-          <w:rFonts w:asciiTheme="minorHAnsi" w:hAnsiTheme="minorHAnsi" w:cstheme="minorHAnsi"/>
-          <w:sz w:val="24"/>
-          <w:szCs w:val="24"/>
-          <w:lang w:val="de-AT"/>
-        </w:rPr>
-      </w:pPr>
-    </w:p>
-    <w:p>
-      <w:pPr>
-        <w:pStyle w:val="PlainText"/>
-        <w:rPr>
-          <w:rFonts w:asciiTheme="minorHAnsi" w:hAnsiTheme="minorHAnsi" w:cstheme="minorHAnsi"/>
-          <w:sz w:val="24"/>
-          <w:szCs w:val="24"/>
-          <w:lang w:val="de-AT"/>
-        </w:rPr>
-      </w:pPr>
       <w:r>
         <w:rPr>
           <w:rFonts w:asciiTheme="minorHAnsi" w:hAnsiTheme="minorHAnsi" w:cstheme="minorHAnsi"/>
@@ -1280,46 +652,6 @@
         </w:rPr>
         <w:t xml:space="preserve"> Sexualität bedrohlich für die Gesellschaft wäre. </w:t>
       </w:r>
-    </w:p>
-    <w:p>
-      <w:pPr>
-        <w:pStyle w:val="PlainText"/>
-        <w:rPr>
-          <w:rFonts w:asciiTheme="minorHAnsi" w:hAnsiTheme="minorHAnsi" w:cstheme="minorHAnsi"/>
-          <w:b/>
-          <w:bCs/>
-          <w:i/>
-          <w:iCs/>
-          <w:sz w:val="24"/>
-          <w:szCs w:val="24"/>
-          <w:lang w:val="de-AT"/>
-        </w:rPr>
-      </w:pPr>
-      <w:r>
-        <w:rPr>
-          <w:rFonts w:asciiTheme="minorHAnsi" w:hAnsiTheme="minorHAnsi" w:cstheme="minorHAnsi"/>
-          <w:b/>
-          <w:bCs/>
-          <w:i/>
-          <w:iCs/>
-          <w:sz w:val="24"/>
-          <w:szCs w:val="24"/>
-          <w:lang w:val="de-AT"/>
-        </w:rPr>
-        <w:lastRenderedPageBreak/>
-        <w:t>Erklären Sie, warum der Stadtherr und sein Hof als feudales Element einer Stadt bezeichnet wurden.</w:t>
-      </w:r>
-    </w:p>
-    <w:p>
-      <w:pPr>
-        <w:pStyle w:val="PlainText"/>
-        <w:rPr>
-          <w:rFonts w:asciiTheme="minorHAnsi" w:hAnsiTheme="minorHAnsi" w:cstheme="minorHAnsi"/>
-          <w:sz w:val="24"/>
-          <w:szCs w:val="24"/>
-          <w:lang w:val="de-AT"/>
-        </w:rPr>
-      </w:pPr>
     </w:p>
     <w:p>
       <w:pPr>

</xml_diff>